<commit_message>
inspo se ena paleta
</commit_message>
<xml_diff>
--- a/inspo/InspoAndFinds.docx
+++ b/inspo/InspoAndFinds.docx
@@ -4,6 +4,9 @@
   <w:body>
     <w:p>
       <w:r>
+        <w:rPr>
+          <w:noProof/>
+        </w:rPr>
         <w:drawing>
           <wp:inline distT="0" distB="0" distL="0" distR="0" wp14:anchorId="7DE7B57B" wp14:editId="3BD0B874">
             <wp:extent cx="5885825" cy="1382572"/>
@@ -41,6 +44,45 @@
         </w:drawing>
       </w:r>
     </w:p>
+    <w:p>
+      <w:r>
+        <w:drawing>
+          <wp:inline distT="0" distB="0" distL="0" distR="0" wp14:anchorId="369B2BBC" wp14:editId="0D754224">
+            <wp:extent cx="5885238" cy="1382434"/>
+            <wp:effectExtent l="0" t="0" r="1270" b="8255"/>
+            <wp:docPr id="973841734" name="Picture 1" descr="A close-up of a color chart&#10;&#10;Description automatically generated"/>
+            <wp:cNvGraphicFramePr>
+              <a:graphicFrameLocks xmlns:a="http://schemas.openxmlformats.org/drawingml/2006/main" noChangeAspect="1"/>
+            </wp:cNvGraphicFramePr>
+            <a:graphic xmlns:a="http://schemas.openxmlformats.org/drawingml/2006/main">
+              <a:graphicData uri="http://schemas.openxmlformats.org/drawingml/2006/picture">
+                <pic:pic xmlns:pic="http://schemas.openxmlformats.org/drawingml/2006/picture">
+                  <pic:nvPicPr>
+                    <pic:cNvPr id="973841734" name="Picture 1" descr="A close-up of a color chart&#10;&#10;Description automatically generated"/>
+                    <pic:cNvPicPr/>
+                  </pic:nvPicPr>
+                  <pic:blipFill>
+                    <a:blip r:embed="rId6"/>
+                    <a:stretch>
+                      <a:fillRect/>
+                    </a:stretch>
+                  </pic:blipFill>
+                  <pic:spPr>
+                    <a:xfrm>
+                      <a:off x="0" y="0"/>
+                      <a:ext cx="5902127" cy="1386401"/>
+                    </a:xfrm>
+                    <a:prstGeom prst="rect">
+                      <a:avLst/>
+                    </a:prstGeom>
+                  </pic:spPr>
+                </pic:pic>
+              </a:graphicData>
+            </a:graphic>
+          </wp:inline>
+        </w:drawing>
+      </w:r>
+    </w:p>
     <w:p/>
     <w:p>
       <w:r>
@@ -65,7 +107,7 @@
                     </pic:cNvPicPr>
                   </pic:nvPicPr>
                   <pic:blipFill>
-                    <a:blip r:embed="rId6">
+                    <a:blip r:embed="rId7">
                       <a:extLst>
                         <a:ext uri="{28A0092B-C50C-407E-A947-70E740481C1C}">
                           <a14:useLocalDpi xmlns:a14="http://schemas.microsoft.com/office/drawing/2010/main" val="0"/>
@@ -120,7 +162,7 @@
                     </pic:cNvPicPr>
                   </pic:nvPicPr>
                   <pic:blipFill>
-                    <a:blip r:embed="rId7">
+                    <a:blip r:embed="rId8">
                       <a:extLst>
                         <a:ext uri="{28A0092B-C50C-407E-A947-70E740481C1C}">
                           <a14:useLocalDpi xmlns:a14="http://schemas.microsoft.com/office/drawing/2010/main" val="0"/>
@@ -176,7 +218,7 @@
                     </pic:cNvPicPr>
                   </pic:nvPicPr>
                   <pic:blipFill>
-                    <a:blip r:embed="rId8">
+                    <a:blip r:embed="rId9">
                       <a:extLst>
                         <a:ext uri="{28A0092B-C50C-407E-A947-70E740481C1C}">
                           <a14:useLocalDpi xmlns:a14="http://schemas.microsoft.com/office/drawing/2010/main" val="0"/>
@@ -229,7 +271,7 @@
                     </pic:cNvPicPr>
                   </pic:nvPicPr>
                   <pic:blipFill>
-                    <a:blip r:embed="rId9">
+                    <a:blip r:embed="rId10">
                       <a:extLst>
                         <a:ext uri="{28A0092B-C50C-407E-A947-70E740481C1C}">
                           <a14:useLocalDpi xmlns:a14="http://schemas.microsoft.com/office/drawing/2010/main" val="0"/>
@@ -295,7 +337,7 @@
           <w:numId w:val="1"/>
         </w:numPr>
       </w:pPr>
-      <w:hyperlink r:id="rId10" w:history="1">
+      <w:hyperlink r:id="rId11" w:history="1">
         <w:r>
           <w:rPr>
             <w:rStyle w:val="Hyperlink"/>
@@ -867,6 +909,7 @@
   <w:style w:type="character" w:default="1" w:styleId="DefaultParagraphFont">
     <w:name w:val="Default Paragraph Font"/>
     <w:uiPriority w:val="1"/>
+    <w:semiHidden/>
     <w:unhideWhenUsed/>
   </w:style>
   <w:style w:type="table" w:default="1" w:styleId="TableNormal">

</xml_diff>

<commit_message>
dodane slike idej za Clyde-a v inspo
</commit_message>
<xml_diff>
--- a/inspo/InspoAndFinds.docx
+++ b/inspo/InspoAndFinds.docx
@@ -46,6 +46,9 @@
     </w:p>
     <w:p>
       <w:r>
+        <w:rPr>
+          <w:noProof/>
+        </w:rPr>
         <w:drawing>
           <wp:inline distT="0" distB="0" distL="0" distR="0" wp14:anchorId="369B2BBC" wp14:editId="0D754224">
             <wp:extent cx="5885238" cy="1382434"/>
@@ -90,6 +93,221 @@
           <w:noProof/>
         </w:rPr>
         <w:drawing>
+          <wp:inline distT="0" distB="0" distL="0" distR="0" wp14:anchorId="5D4D3211" wp14:editId="37A5708D">
+            <wp:extent cx="2353172" cy="2353172"/>
+            <wp:effectExtent l="0" t="0" r="9525" b="9525"/>
+            <wp:docPr id="913283576" name="Picture 1"/>
+            <wp:cNvGraphicFramePr>
+              <a:graphicFrameLocks xmlns:a="http://schemas.openxmlformats.org/drawingml/2006/main" noChangeAspect="1"/>
+            </wp:cNvGraphicFramePr>
+            <a:graphic xmlns:a="http://schemas.openxmlformats.org/drawingml/2006/main">
+              <a:graphicData uri="http://schemas.openxmlformats.org/drawingml/2006/picture">
+                <pic:pic xmlns:pic="http://schemas.openxmlformats.org/drawingml/2006/picture">
+                  <pic:nvPicPr>
+                    <pic:cNvPr id="0" name="Picture 1"/>
+                    <pic:cNvPicPr>
+                      <a:picLocks noChangeAspect="1" noChangeArrowheads="1"/>
+                    </pic:cNvPicPr>
+                  </pic:nvPicPr>
+                  <pic:blipFill>
+                    <a:blip r:embed="rId7" cstate="print">
+                      <a:extLst>
+                        <a:ext uri="{28A0092B-C50C-407E-A947-70E740481C1C}">
+                          <a14:useLocalDpi xmlns:a14="http://schemas.microsoft.com/office/drawing/2010/main" val="0"/>
+                        </a:ext>
+                      </a:extLst>
+                    </a:blip>
+                    <a:srcRect/>
+                    <a:stretch>
+                      <a:fillRect/>
+                    </a:stretch>
+                  </pic:blipFill>
+                  <pic:spPr bwMode="auto">
+                    <a:xfrm>
+                      <a:off x="0" y="0"/>
+                      <a:ext cx="2355896" cy="2355896"/>
+                    </a:xfrm>
+                    <a:prstGeom prst="rect">
+                      <a:avLst/>
+                    </a:prstGeom>
+                    <a:noFill/>
+                    <a:ln>
+                      <a:noFill/>
+                    </a:ln>
+                  </pic:spPr>
+                </pic:pic>
+              </a:graphicData>
+            </a:graphic>
+          </wp:inline>
+        </w:drawing>
+      </w:r>
+      <w:r>
+        <w:rPr>
+          <w:noProof/>
+        </w:rPr>
+        <w:drawing>
+          <wp:inline distT="0" distB="0" distL="0" distR="0" wp14:anchorId="2F32FFDA" wp14:editId="03A04C8D">
+            <wp:extent cx="2409825" cy="2409825"/>
+            <wp:effectExtent l="0" t="0" r="9525" b="9525"/>
+            <wp:docPr id="262286533" name="Picture 2"/>
+            <wp:cNvGraphicFramePr>
+              <a:graphicFrameLocks xmlns:a="http://schemas.openxmlformats.org/drawingml/2006/main" noChangeAspect="1"/>
+            </wp:cNvGraphicFramePr>
+            <a:graphic xmlns:a="http://schemas.openxmlformats.org/drawingml/2006/main">
+              <a:graphicData uri="http://schemas.openxmlformats.org/drawingml/2006/picture">
+                <pic:pic xmlns:pic="http://schemas.openxmlformats.org/drawingml/2006/picture">
+                  <pic:nvPicPr>
+                    <pic:cNvPr id="0" name="Picture 2"/>
+                    <pic:cNvPicPr>
+                      <a:picLocks noChangeAspect="1" noChangeArrowheads="1"/>
+                    </pic:cNvPicPr>
+                  </pic:nvPicPr>
+                  <pic:blipFill>
+                    <a:blip r:embed="rId8" cstate="print">
+                      <a:extLst>
+                        <a:ext uri="{28A0092B-C50C-407E-A947-70E740481C1C}">
+                          <a14:useLocalDpi xmlns:a14="http://schemas.microsoft.com/office/drawing/2010/main" val="0"/>
+                        </a:ext>
+                      </a:extLst>
+                    </a:blip>
+                    <a:srcRect/>
+                    <a:stretch>
+                      <a:fillRect/>
+                    </a:stretch>
+                  </pic:blipFill>
+                  <pic:spPr bwMode="auto">
+                    <a:xfrm>
+                      <a:off x="0" y="0"/>
+                      <a:ext cx="2409825" cy="2409825"/>
+                    </a:xfrm>
+                    <a:prstGeom prst="rect">
+                      <a:avLst/>
+                    </a:prstGeom>
+                    <a:noFill/>
+                    <a:ln>
+                      <a:noFill/>
+                    </a:ln>
+                  </pic:spPr>
+                </pic:pic>
+              </a:graphicData>
+            </a:graphic>
+          </wp:inline>
+        </w:drawing>
+      </w:r>
+      <w:r>
+        <w:rPr>
+          <w:noProof/>
+        </w:rPr>
+        <w:drawing>
+          <wp:inline distT="0" distB="0" distL="0" distR="0" wp14:anchorId="41426B19" wp14:editId="11BFBC1D">
+            <wp:extent cx="2371725" cy="2371725"/>
+            <wp:effectExtent l="0" t="0" r="9525" b="9525"/>
+            <wp:docPr id="901591040" name="Picture 3"/>
+            <wp:cNvGraphicFramePr>
+              <a:graphicFrameLocks xmlns:a="http://schemas.openxmlformats.org/drawingml/2006/main" noChangeAspect="1"/>
+            </wp:cNvGraphicFramePr>
+            <a:graphic xmlns:a="http://schemas.openxmlformats.org/drawingml/2006/main">
+              <a:graphicData uri="http://schemas.openxmlformats.org/drawingml/2006/picture">
+                <pic:pic xmlns:pic="http://schemas.openxmlformats.org/drawingml/2006/picture">
+                  <pic:nvPicPr>
+                    <pic:cNvPr id="0" name="Picture 3"/>
+                    <pic:cNvPicPr>
+                      <a:picLocks noChangeAspect="1" noChangeArrowheads="1"/>
+                    </pic:cNvPicPr>
+                  </pic:nvPicPr>
+                  <pic:blipFill>
+                    <a:blip r:embed="rId9" cstate="print">
+                      <a:extLst>
+                        <a:ext uri="{28A0092B-C50C-407E-A947-70E740481C1C}">
+                          <a14:useLocalDpi xmlns:a14="http://schemas.microsoft.com/office/drawing/2010/main" val="0"/>
+                        </a:ext>
+                      </a:extLst>
+                    </a:blip>
+                    <a:srcRect/>
+                    <a:stretch>
+                      <a:fillRect/>
+                    </a:stretch>
+                  </pic:blipFill>
+                  <pic:spPr bwMode="auto">
+                    <a:xfrm>
+                      <a:off x="0" y="0"/>
+                      <a:ext cx="2371725" cy="2371725"/>
+                    </a:xfrm>
+                    <a:prstGeom prst="rect">
+                      <a:avLst/>
+                    </a:prstGeom>
+                    <a:noFill/>
+                    <a:ln>
+                      <a:noFill/>
+                    </a:ln>
+                  </pic:spPr>
+                </pic:pic>
+              </a:graphicData>
+            </a:graphic>
+          </wp:inline>
+        </w:drawing>
+      </w:r>
+      <w:r>
+        <w:rPr>
+          <w:noProof/>
+        </w:rPr>
+        <w:drawing>
+          <wp:inline distT="0" distB="0" distL="0" distR="0" wp14:anchorId="6434D048" wp14:editId="0DABC560">
+            <wp:extent cx="2388593" cy="2388593"/>
+            <wp:effectExtent l="0" t="0" r="0" b="0"/>
+            <wp:docPr id="1826888703" name="Picture 4"/>
+            <wp:cNvGraphicFramePr>
+              <a:graphicFrameLocks xmlns:a="http://schemas.openxmlformats.org/drawingml/2006/main" noChangeAspect="1"/>
+            </wp:cNvGraphicFramePr>
+            <a:graphic xmlns:a="http://schemas.openxmlformats.org/drawingml/2006/main">
+              <a:graphicData uri="http://schemas.openxmlformats.org/drawingml/2006/picture">
+                <pic:pic xmlns:pic="http://schemas.openxmlformats.org/drawingml/2006/picture">
+                  <pic:nvPicPr>
+                    <pic:cNvPr id="0" name="Picture 4"/>
+                    <pic:cNvPicPr>
+                      <a:picLocks noChangeAspect="1" noChangeArrowheads="1"/>
+                    </pic:cNvPicPr>
+                  </pic:nvPicPr>
+                  <pic:blipFill>
+                    <a:blip r:embed="rId10" cstate="print">
+                      <a:extLst>
+                        <a:ext uri="{28A0092B-C50C-407E-A947-70E740481C1C}">
+                          <a14:useLocalDpi xmlns:a14="http://schemas.microsoft.com/office/drawing/2010/main" val="0"/>
+                        </a:ext>
+                      </a:extLst>
+                    </a:blip>
+                    <a:srcRect/>
+                    <a:stretch>
+                      <a:fillRect/>
+                    </a:stretch>
+                  </pic:blipFill>
+                  <pic:spPr bwMode="auto">
+                    <a:xfrm>
+                      <a:off x="0" y="0"/>
+                      <a:ext cx="2391310" cy="2391310"/>
+                    </a:xfrm>
+                    <a:prstGeom prst="rect">
+                      <a:avLst/>
+                    </a:prstGeom>
+                    <a:noFill/>
+                    <a:ln>
+                      <a:noFill/>
+                    </a:ln>
+                  </pic:spPr>
+                </pic:pic>
+              </a:graphicData>
+            </a:graphic>
+          </wp:inline>
+        </w:drawing>
+      </w:r>
+    </w:p>
+    <w:p>
+      <w:r>
+        <w:rPr>
+          <w:noProof/>
+        </w:rPr>
+        <w:lastRenderedPageBreak/>
+        <w:drawing>
           <wp:inline distT="0" distB="0" distL="0" distR="0" wp14:anchorId="0BA37E28" wp14:editId="41C789C2">
             <wp:extent cx="3476333" cy="2608174"/>
             <wp:effectExtent l="0" t="0" r="0" b="1905"/>
@@ -107,7 +325,7 @@
                     </pic:cNvPicPr>
                   </pic:nvPicPr>
                   <pic:blipFill>
-                    <a:blip r:embed="rId7">
+                    <a:blip r:embed="rId11">
                       <a:extLst>
                         <a:ext uri="{28A0092B-C50C-407E-A947-70E740481C1C}">
                           <a14:useLocalDpi xmlns:a14="http://schemas.microsoft.com/office/drawing/2010/main" val="0"/>
@@ -162,7 +380,7 @@
                     </pic:cNvPicPr>
                   </pic:nvPicPr>
                   <pic:blipFill>
-                    <a:blip r:embed="rId8">
+                    <a:blip r:embed="rId12">
                       <a:extLst>
                         <a:ext uri="{28A0092B-C50C-407E-A947-70E740481C1C}">
                           <a14:useLocalDpi xmlns:a14="http://schemas.microsoft.com/office/drawing/2010/main" val="0"/>
@@ -218,7 +436,7 @@
                     </pic:cNvPicPr>
                   </pic:nvPicPr>
                   <pic:blipFill>
-                    <a:blip r:embed="rId9">
+                    <a:blip r:embed="rId13">
                       <a:extLst>
                         <a:ext uri="{28A0092B-C50C-407E-A947-70E740481C1C}">
                           <a14:useLocalDpi xmlns:a14="http://schemas.microsoft.com/office/drawing/2010/main" val="0"/>
@@ -271,7 +489,7 @@
                     </pic:cNvPicPr>
                   </pic:nvPicPr>
                   <pic:blipFill>
-                    <a:blip r:embed="rId10">
+                    <a:blip r:embed="rId14">
                       <a:extLst>
                         <a:ext uri="{28A0092B-C50C-407E-A947-70E740481C1C}">
                           <a14:useLocalDpi xmlns:a14="http://schemas.microsoft.com/office/drawing/2010/main" val="0"/>
@@ -337,7 +555,7 @@
           <w:numId w:val="1"/>
         </w:numPr>
       </w:pPr>
-      <w:hyperlink r:id="rId11" w:history="1">
+      <w:hyperlink r:id="rId15" w:history="1">
         <w:r>
           <w:rPr>
             <w:rStyle w:val="Hyperlink"/>

</xml_diff>